<commit_message>
feat: add vedmost DOCX template for results
</commit_message>
<xml_diff>
--- a/apps/results/templates/results/docx/vedmost_template.docx
+++ b/apps/results/templates/results/docx/vedmost_template.docx
@@ -405,22 +405,8 @@
             <w:vAlign w:val="center"/>
           </w:tcPr>
           <w:p>
-            <w:pPr>
-              <w:spacing w:before="20" w:after="20"/>
-              <w:jc w:val="center"/>
-            </w:pPr>
             <w:r>
-              <w:rPr>
-                <w:rFonts w:ascii="Times New Roman" w:cs="Times New Roman" w:eastAsia="Times New Roman" w:hAnsi="Times New Roman"/>
-                <w:b w:val="false"/>
-                <w:bCs w:val="false"/>
-                <w:i w:val="false"/>
-                <w:iCs w:val="false"/>
-                <w:color w:val="000000"/>
-                <w:sz w:val="20"/>
-                <w:szCs w:val="20"/>
-              </w:rPr>
-              <w:t xml:space="preserve">{%tr for r in results_table %}{{ r.number }}</w:t>
+              <w:t>{% for r in results_table %}{{ r.number }}</w:t>
             </w:r>
           </w:p>
         </w:tc>
@@ -443,22 +429,8 @@
             <w:vAlign w:val="center"/>
           </w:tcPr>
           <w:p>
-            <w:pPr>
-              <w:spacing w:before="20" w:after="20"/>
-              <w:jc w:val="left"/>
-            </w:pPr>
             <w:r>
-              <w:rPr>
-                <w:rFonts w:ascii="Times New Roman" w:cs="Times New Roman" w:eastAsia="Times New Roman" w:hAnsi="Times New Roman"/>
-                <w:b w:val="false"/>
-                <w:bCs w:val="false"/>
-                <w:i w:val="false"/>
-                <w:iCs w:val="false"/>
-                <w:color w:val="000000"/>
-                <w:sz w:val="20"/>
-                <w:szCs w:val="20"/>
-              </w:rPr>
-              <w:t xml:space="preserve">{{ r.full_name }}</w:t>
+              <w:t>{{ r.full_name }}</w:t>
             </w:r>
           </w:p>
         </w:tc>
@@ -481,22 +453,8 @@
             <w:vAlign w:val="center"/>
           </w:tcPr>
           <w:p>
-            <w:pPr>
-              <w:spacing w:before="20" w:after="20"/>
-              <w:jc w:val="center"/>
-            </w:pPr>
             <w:r>
-              <w:rPr>
-                <w:rFonts w:ascii="Times New Roman" w:cs="Times New Roman" w:eastAsia="Times New Roman" w:hAnsi="Times New Roman"/>
-                <w:b w:val="false"/>
-                <w:bCs w:val="false"/>
-                <w:i w:val="false"/>
-                <w:iCs w:val="false"/>
-                <w:color w:val="000000"/>
-                <w:sz w:val="20"/>
-                <w:szCs w:val="20"/>
-              </w:rPr>
-              <w:t xml:space="preserve">{{ r.score }}</w:t>
+              <w:t>{{ r.score }}</w:t>
             </w:r>
           </w:p>
         </w:tc>
@@ -519,22 +477,8 @@
             <w:vAlign w:val="center"/>
           </w:tcPr>
           <w:p>
-            <w:pPr>
-              <w:spacing w:before="20" w:after="20"/>
-              <w:jc w:val="center"/>
-            </w:pPr>
             <w:r>
-              <w:rPr>
-                <w:rFonts w:ascii="Times New Roman" w:cs="Times New Roman" w:eastAsia="Times New Roman" w:hAnsi="Times New Roman"/>
-                <w:b w:val="false"/>
-                <w:bCs w:val="false"/>
-                <w:i w:val="false"/>
-                <w:iCs w:val="false"/>
-                <w:color w:val="000000"/>
-                <w:sz w:val="20"/>
-                <w:szCs w:val="20"/>
-              </w:rPr>
-              <w:t xml:space="preserve">{{ r.signature }}{%tr endfor %}</w:t>
+              <w:t>{{ r.signature }}{% endfor %}</w:t>
             </w:r>
           </w:p>
         </w:tc>

</xml_diff>